<commit_message>
The VPN part and ISP connection by PPoE have yet to be terminated.
</commit_message>
<xml_diff>
--- a/Endereçamentos.docx
+++ b/Endereçamentos.docx
@@ -753,13 +753,13 @@
         <w:spacing w:after="0"/>
         <w:rPr>
           <w:color w:val="0070C0"/>
-          <w:lang w:val="en-US"/>
-        </w:rPr>
-      </w:pPr>
-      <w:r>
-        <w:rPr>
-          <w:color w:val="0070C0"/>
-          <w:lang w:val="en-US"/>
+          <w:lang w:val="pt-PT"/>
+        </w:rPr>
+      </w:pPr>
+      <w:r>
+        <w:rPr>
+          <w:color w:val="0070C0"/>
+          <w:lang w:val="pt-PT"/>
         </w:rPr>
         <w:t>192.168.10.48/29</w:t>
       </w:r>
@@ -769,20 +769,20 @@
         <w:spacing w:after="0"/>
         <w:rPr>
           <w:color w:val="0070C0"/>
-          <w:lang w:val="en-US"/>
-        </w:rPr>
-      </w:pPr>
-    </w:p>
-    <w:p>
-      <w:pPr>
-        <w:spacing w:after="0"/>
-        <w:rPr>
-          <w:lang w:val="en-US"/>
-        </w:rPr>
-      </w:pPr>
-      <w:r>
-        <w:rPr>
-          <w:lang w:val="en-US"/>
+          <w:lang w:val="pt-PT"/>
+        </w:rPr>
+      </w:pPr>
+    </w:p>
+    <w:p>
+      <w:pPr>
+        <w:spacing w:after="0"/>
+        <w:rPr>
+          <w:lang w:val="pt-PT"/>
+        </w:rPr>
+      </w:pPr>
+      <w:r>
+        <w:rPr>
+          <w:lang w:val="pt-PT"/>
         </w:rPr>
         <w:lastRenderedPageBreak/>
         <w:t>BROADCAST</w:t>
@@ -793,13 +793,13 @@
         <w:spacing w:after="0"/>
         <w:rPr>
           <w:color w:val="0070C0"/>
-          <w:lang w:val="en-US"/>
-        </w:rPr>
-      </w:pPr>
-      <w:r>
-        <w:rPr>
-          <w:color w:val="0070C0"/>
-          <w:lang w:val="en-US"/>
+          <w:lang w:val="pt-PT"/>
+        </w:rPr>
+      </w:pPr>
+      <w:r>
+        <w:rPr>
+          <w:color w:val="0070C0"/>
+          <w:lang w:val="pt-PT"/>
         </w:rPr>
         <w:t>11000000.10101000.00001010.00110|111</w:t>
       </w:r>
@@ -809,13 +809,13 @@
         <w:spacing w:after="0"/>
         <w:rPr>
           <w:color w:val="0070C0"/>
-          <w:lang w:val="en-US"/>
-        </w:rPr>
-      </w:pPr>
-      <w:r>
-        <w:rPr>
-          <w:color w:val="0070C0"/>
-          <w:lang w:val="en-US"/>
+          <w:lang w:val="pt-PT"/>
+        </w:rPr>
+      </w:pPr>
+      <w:r>
+        <w:rPr>
+          <w:color w:val="0070C0"/>
+          <w:lang w:val="pt-PT"/>
         </w:rPr>
         <w:t>192.168.10.55/29</w:t>
       </w:r>
@@ -824,12 +824,12 @@
       <w:pPr>
         <w:spacing w:after="0"/>
         <w:rPr>
-          <w:lang w:val="en-US"/>
-        </w:rPr>
-      </w:pPr>
-      <w:r>
-        <w:rPr>
-          <w:lang w:val="en-US"/>
+          <w:lang w:val="pt-PT"/>
+        </w:rPr>
+      </w:pPr>
+      <w:r>
+        <w:rPr>
+          <w:lang w:val="pt-PT"/>
         </w:rPr>
         <w:t>ENDEREÇO PC</w:t>
       </w:r>
@@ -4398,35 +4398,6 @@
           <w:b/>
           <w:bCs/>
           <w:u w:val="single"/>
-          <w:lang w:val="en-US"/>
-        </w:rPr>
-      </w:pPr>
-    </w:p>
-    <w:p>
-      <w:pPr>
-        <w:spacing w:after="0"/>
-        <w:rPr>
-          <w:b/>
-          <w:bCs/>
-          <w:sz w:val="28"/>
-          <w:szCs w:val="28"/>
-          <w:lang w:val="en-US"/>
-        </w:rPr>
-      </w:pPr>
-    </w:p>
-    <w:p>
-      <w:pPr>
-        <w:spacing w:after="0"/>
-        <w:rPr>
-          <w:color w:val="0070C0"/>
-          <w:lang w:val="en-US"/>
-        </w:rPr>
-      </w:pPr>
-    </w:p>
-    <w:p>
-      <w:pPr>
-        <w:spacing w:after="0"/>
-        <w:rPr>
           <w:lang w:val="en-US"/>
         </w:rPr>
       </w:pPr>
@@ -4867,6 +4838,82 @@
     <w:semiHidden/>
     <w:unhideWhenUsed/>
   </w:style>
+  <w:style w:type="table" w:styleId="TabeladeGrelha4-Destaque3">
+    <w:name w:val="Grid Table 4 Accent 3"/>
+    <w:basedOn w:val="Tabelanormal"/>
+    <w:uiPriority w:val="49"/>
+    <w:rsid w:val="00A6660E"/>
+    <w:pPr>
+      <w:spacing w:after="0" w:line="240" w:lineRule="auto"/>
+    </w:pPr>
+    <w:tblPr>
+      <w:tblStyleRowBandSize w:val="1"/>
+      <w:tblStyleColBandSize w:val="1"/>
+      <w:tblBorders>
+        <w:top w:val="single" w:sz="4" w:space="0" w:color="C9C9C9" w:themeColor="accent3" w:themeTint="99"/>
+        <w:left w:val="single" w:sz="4" w:space="0" w:color="C9C9C9" w:themeColor="accent3" w:themeTint="99"/>
+        <w:bottom w:val="single" w:sz="4" w:space="0" w:color="C9C9C9" w:themeColor="accent3" w:themeTint="99"/>
+        <w:right w:val="single" w:sz="4" w:space="0" w:color="C9C9C9" w:themeColor="accent3" w:themeTint="99"/>
+        <w:insideH w:val="single" w:sz="4" w:space="0" w:color="C9C9C9" w:themeColor="accent3" w:themeTint="99"/>
+        <w:insideV w:val="single" w:sz="4" w:space="0" w:color="C9C9C9" w:themeColor="accent3" w:themeTint="99"/>
+      </w:tblBorders>
+    </w:tblPr>
+    <w:tblStylePr w:type="firstRow">
+      <w:rPr>
+        <w:b/>
+        <w:bCs/>
+        <w:color w:val="FFFFFF" w:themeColor="background1"/>
+      </w:rPr>
+      <w:tblPr/>
+      <w:tcPr>
+        <w:tcBorders>
+          <w:top w:val="single" w:sz="4" w:space="0" w:color="A5A5A5" w:themeColor="accent3"/>
+          <w:left w:val="single" w:sz="4" w:space="0" w:color="A5A5A5" w:themeColor="accent3"/>
+          <w:bottom w:val="single" w:sz="4" w:space="0" w:color="A5A5A5" w:themeColor="accent3"/>
+          <w:right w:val="single" w:sz="4" w:space="0" w:color="A5A5A5" w:themeColor="accent3"/>
+          <w:insideH w:val="nil"/>
+          <w:insideV w:val="nil"/>
+        </w:tcBorders>
+        <w:shd w:val="clear" w:color="auto" w:fill="A5A5A5" w:themeFill="accent3"/>
+      </w:tcPr>
+    </w:tblStylePr>
+    <w:tblStylePr w:type="lastRow">
+      <w:rPr>
+        <w:b/>
+        <w:bCs/>
+      </w:rPr>
+      <w:tblPr/>
+      <w:tcPr>
+        <w:tcBorders>
+          <w:top w:val="double" w:sz="4" w:space="0" w:color="A5A5A5" w:themeColor="accent3"/>
+        </w:tcBorders>
+      </w:tcPr>
+    </w:tblStylePr>
+    <w:tblStylePr w:type="firstCol">
+      <w:rPr>
+        <w:b/>
+        <w:bCs/>
+      </w:rPr>
+    </w:tblStylePr>
+    <w:tblStylePr w:type="lastCol">
+      <w:rPr>
+        <w:b/>
+        <w:bCs/>
+      </w:rPr>
+    </w:tblStylePr>
+    <w:tblStylePr w:type="band1Vert">
+      <w:tblPr/>
+      <w:tcPr>
+        <w:shd w:val="clear" w:color="auto" w:fill="EDEDED" w:themeFill="accent3" w:themeFillTint="33"/>
+      </w:tcPr>
+    </w:tblStylePr>
+    <w:tblStylePr w:type="band1Horz">
+      <w:tblPr/>
+      <w:tcPr>
+        <w:shd w:val="clear" w:color="auto" w:fill="EDEDED" w:themeFill="accent3" w:themeFillTint="33"/>
+      </w:tcPr>
+    </w:tblStylePr>
+  </w:style>
 </w:styles>
 </file>
 

</xml_diff>

<commit_message>
Need finish the part of AC for telnet acces.
</commit_message>
<xml_diff>
--- a/Endereçamentos.docx
+++ b/Endereçamentos.docx
@@ -923,6 +923,384 @@
       <w:pPr>
         <w:spacing w:after="0"/>
         <w:rPr>
+          <w:color w:val="0070C0"/>
+          <w:lang w:val="en-US"/>
+        </w:rPr>
+      </w:pPr>
+    </w:p>
+    <w:p>
+      <w:pPr>
+        <w:spacing w:after="0"/>
+        <w:rPr>
+          <w:b/>
+          <w:bCs/>
+          <w:u w:val="single"/>
+          <w:lang w:val="en-US"/>
+        </w:rPr>
+      </w:pPr>
+      <w:r>
+        <w:rPr>
+          <w:b/>
+          <w:bCs/>
+          <w:u w:val="single"/>
+          <w:lang w:val="en-US"/>
+        </w:rPr>
+        <w:t xml:space="preserve">LAN </w:t>
+      </w:r>
+      <w:proofErr w:type="spellStart"/>
+      <w:r>
+        <w:rPr>
+          <w:b/>
+          <w:bCs/>
+          <w:u w:val="single"/>
+          <w:lang w:val="en-US"/>
+        </w:rPr>
+        <w:t>Invitados</w:t>
+      </w:r>
+      <w:proofErr w:type="spellEnd"/>
+      <w:r>
+        <w:rPr>
+          <w:b/>
+          <w:bCs/>
+          <w:u w:val="single"/>
+          <w:lang w:val="en-US"/>
+        </w:rPr>
+        <w:t>: 5 hosts</w:t>
+      </w:r>
+    </w:p>
+    <w:p>
+      <w:pPr>
+        <w:spacing w:after="0"/>
+        <w:rPr>
+          <w:color w:val="0070C0"/>
+          <w:lang w:val="en-US"/>
+        </w:rPr>
+      </w:pPr>
+      <w:r>
+        <w:rPr>
+          <w:color w:val="0070C0"/>
+          <w:lang w:val="en-US"/>
+        </w:rPr>
+        <w:t>5+2 = 7</w:t>
+      </w:r>
+    </w:p>
+    <w:p>
+      <w:pPr>
+        <w:spacing w:after="0"/>
+        <w:rPr>
+          <w:color w:val="0070C0"/>
+          <w:lang w:val="en-US"/>
+        </w:rPr>
+      </w:pPr>
+      <w:r>
+        <w:rPr>
+          <w:color w:val="0070C0"/>
+          <w:lang w:val="en-US"/>
+        </w:rPr>
+        <w:t>2^3 = 8</w:t>
+      </w:r>
+    </w:p>
+    <w:p>
+      <w:pPr>
+        <w:spacing w:after="0"/>
+        <w:rPr>
+          <w:color w:val="0070C0"/>
+          <w:lang w:val="en-US"/>
+        </w:rPr>
+      </w:pPr>
+      <w:r>
+        <w:rPr>
+          <w:color w:val="0070C0"/>
+          <w:lang w:val="en-US"/>
+        </w:rPr>
+        <w:t>32-3 = /29</w:t>
+      </w:r>
+    </w:p>
+    <w:p>
+      <w:pPr>
+        <w:spacing w:after="0"/>
+        <w:rPr>
+          <w:lang w:val="en-US"/>
+        </w:rPr>
+      </w:pPr>
+      <w:r>
+        <w:rPr>
+          <w:lang w:val="en-US"/>
+        </w:rPr>
+        <w:t>REDE</w:t>
+      </w:r>
+    </w:p>
+    <w:p>
+      <w:pPr>
+        <w:spacing w:after="0"/>
+        <w:rPr>
+          <w:color w:val="0070C0"/>
+          <w:lang w:val="en-US"/>
+        </w:rPr>
+      </w:pPr>
+      <w:r>
+        <w:rPr>
+          <w:color w:val="0070C0"/>
+          <w:lang w:val="en-US"/>
+        </w:rPr>
+        <w:t>11000000.10101000.00001010.0011</w:t>
+      </w:r>
+      <w:r>
+        <w:rPr>
+          <w:color w:val="0070C0"/>
+          <w:lang w:val="en-US"/>
+        </w:rPr>
+        <w:t>1</w:t>
+      </w:r>
+      <w:r>
+        <w:rPr>
+          <w:color w:val="0070C0"/>
+          <w:lang w:val="en-US"/>
+        </w:rPr>
+        <w:t>|000</w:t>
+      </w:r>
+    </w:p>
+    <w:p>
+      <w:pPr>
+        <w:spacing w:after="0"/>
+        <w:rPr>
+          <w:color w:val="0070C0"/>
+          <w:lang w:val="en-US"/>
+        </w:rPr>
+      </w:pPr>
+      <w:r>
+        <w:rPr>
+          <w:color w:val="0070C0"/>
+          <w:lang w:val="en-US"/>
+        </w:rPr>
+        <w:t>192.168.10.</w:t>
+      </w:r>
+      <w:r>
+        <w:rPr>
+          <w:color w:val="0070C0"/>
+          <w:lang w:val="en-US"/>
+        </w:rPr>
+        <w:t>56</w:t>
+      </w:r>
+      <w:r>
+        <w:rPr>
+          <w:color w:val="0070C0"/>
+          <w:lang w:val="en-US"/>
+        </w:rPr>
+        <w:t>/29</w:t>
+      </w:r>
+    </w:p>
+    <w:p>
+      <w:pPr>
+        <w:spacing w:after="0"/>
+        <w:rPr>
+          <w:color w:val="0070C0"/>
+          <w:lang w:val="en-US"/>
+        </w:rPr>
+      </w:pPr>
+    </w:p>
+    <w:p>
+      <w:pPr>
+        <w:spacing w:after="0"/>
+        <w:rPr>
+          <w:lang w:val="en-US"/>
+        </w:rPr>
+      </w:pPr>
+      <w:r>
+        <w:rPr>
+          <w:lang w:val="en-US"/>
+        </w:rPr>
+        <w:t>BROADCAST</w:t>
+      </w:r>
+    </w:p>
+    <w:p>
+      <w:pPr>
+        <w:spacing w:after="0"/>
+        <w:rPr>
+          <w:color w:val="0070C0"/>
+          <w:lang w:val="en-US"/>
+        </w:rPr>
+      </w:pPr>
+      <w:r>
+        <w:rPr>
+          <w:color w:val="0070C0"/>
+          <w:lang w:val="en-US"/>
+        </w:rPr>
+        <w:t>11000000.10101000.00001010.00110|111</w:t>
+      </w:r>
+    </w:p>
+    <w:p>
+      <w:pPr>
+        <w:spacing w:after="0"/>
+        <w:rPr>
+          <w:color w:val="0070C0"/>
+          <w:lang w:val="en-US"/>
+        </w:rPr>
+      </w:pPr>
+      <w:r>
+        <w:rPr>
+          <w:color w:val="0070C0"/>
+          <w:lang w:val="en-US"/>
+        </w:rPr>
+        <w:t>192.168.10.</w:t>
+      </w:r>
+      <w:r>
+        <w:rPr>
+          <w:color w:val="0070C0"/>
+          <w:lang w:val="en-US"/>
+        </w:rPr>
+        <w:t>63</w:t>
+      </w:r>
+      <w:r>
+        <w:rPr>
+          <w:color w:val="0070C0"/>
+          <w:lang w:val="en-US"/>
+        </w:rPr>
+        <w:t>/29</w:t>
+      </w:r>
+    </w:p>
+    <w:p>
+      <w:pPr>
+        <w:spacing w:after="0"/>
+        <w:rPr>
+          <w:lang w:val="en-US"/>
+        </w:rPr>
+      </w:pPr>
+      <w:r>
+        <w:rPr>
+          <w:lang w:val="en-US"/>
+        </w:rPr>
+        <w:t>ENDEREÇO PC</w:t>
+      </w:r>
+    </w:p>
+    <w:p>
+      <w:pPr>
+        <w:spacing w:after="0"/>
+        <w:rPr>
+          <w:color w:val="0070C0"/>
+          <w:lang w:val="en-US"/>
+        </w:rPr>
+      </w:pPr>
+      <w:r>
+        <w:rPr>
+          <w:color w:val="0070C0"/>
+          <w:highlight w:val="yellow"/>
+          <w:lang w:val="en-US"/>
+        </w:rPr>
+        <w:t>192.168.10.</w:t>
+      </w:r>
+      <w:r>
+        <w:rPr>
+          <w:color w:val="0070C0"/>
+          <w:highlight w:val="yellow"/>
+          <w:lang w:val="en-US"/>
+        </w:rPr>
+        <w:t>57</w:t>
+      </w:r>
+      <w:r>
+        <w:rPr>
+          <w:color w:val="0070C0"/>
+          <w:highlight w:val="yellow"/>
+          <w:lang w:val="en-US"/>
+        </w:rPr>
+        <w:t>/29</w:t>
+      </w:r>
+    </w:p>
+    <w:p>
+      <w:pPr>
+        <w:spacing w:after="0"/>
+        <w:rPr>
+          <w:lang w:val="en-US"/>
+        </w:rPr>
+      </w:pPr>
+      <w:r>
+        <w:rPr>
+          <w:lang w:val="en-US"/>
+        </w:rPr>
+        <w:t>GATEWAY</w:t>
+      </w:r>
+    </w:p>
+    <w:p>
+      <w:pPr>
+        <w:spacing w:after="0"/>
+        <w:rPr>
+          <w:color w:val="0070C0"/>
+          <w:lang w:val="en-US"/>
+        </w:rPr>
+      </w:pPr>
+      <w:r>
+        <w:rPr>
+          <w:color w:val="0070C0"/>
+          <w:highlight w:val="yellow"/>
+          <w:lang w:val="en-US"/>
+        </w:rPr>
+        <w:t>192.168.10.</w:t>
+      </w:r>
+      <w:r>
+        <w:rPr>
+          <w:color w:val="0070C0"/>
+          <w:highlight w:val="yellow"/>
+          <w:lang w:val="en-US"/>
+        </w:rPr>
+        <w:t>62</w:t>
+      </w:r>
+      <w:r>
+        <w:rPr>
+          <w:color w:val="0070C0"/>
+          <w:highlight w:val="yellow"/>
+          <w:lang w:val="en-US"/>
+        </w:rPr>
+        <w:t>/2</w:t>
+      </w:r>
+      <w:r>
+        <w:rPr>
+          <w:color w:val="0070C0"/>
+          <w:lang w:val="en-US"/>
+        </w:rPr>
+        <w:t>9</w:t>
+      </w:r>
+      <w:r>
+        <w:rPr>
+          <w:color w:val="0070C0"/>
+          <w:lang w:val="en-US"/>
+        </w:rPr>
+        <w:tab/>
+      </w:r>
+    </w:p>
+    <w:p>
+      <w:pPr>
+        <w:spacing w:after="0"/>
+        <w:rPr>
+          <w:lang w:val="en-US"/>
+        </w:rPr>
+      </w:pPr>
+      <w:r>
+        <w:rPr>
+          <w:lang w:val="en-US"/>
+        </w:rPr>
+        <w:t>MASK</w:t>
+      </w:r>
+    </w:p>
+    <w:p>
+      <w:pPr>
+        <w:spacing w:after="0"/>
+        <w:rPr>
+          <w:color w:val="0070C0"/>
+          <w:lang w:val="en-US"/>
+        </w:rPr>
+      </w:pPr>
+      <w:r>
+        <w:rPr>
+          <w:color w:val="0070C0"/>
+          <w:lang w:val="en-US"/>
+        </w:rPr>
+        <w:t>255.255.255.248</w:t>
+      </w:r>
+    </w:p>
+    <w:p>
+      <w:pPr>
+        <w:spacing w:after="0"/>
+        <w:rPr>
           <w:lang w:val="en-US"/>
         </w:rPr>
       </w:pPr>
@@ -1421,6 +1799,7 @@
           <w:color w:val="0070C0"/>
           <w:lang w:val="pt-PT"/>
         </w:rPr>
+        <w:lastRenderedPageBreak/>
         <w:t>10+2 = 12</w:t>
       </w:r>
     </w:p>
@@ -2496,402 +2875,6 @@
         <w:rPr>
           <w:lang w:val="en-US"/>
         </w:rPr>
-        <w:t>ENDEREÇO PC</w:t>
-      </w:r>
-    </w:p>
-    <w:p>
-      <w:pPr>
-        <w:spacing w:after="0"/>
-        <w:rPr>
-          <w:color w:val="0070C0"/>
-          <w:lang w:val="en-US"/>
-        </w:rPr>
-      </w:pPr>
-      <w:r>
-        <w:rPr>
-          <w:color w:val="0070C0"/>
-          <w:highlight w:val="yellow"/>
-          <w:lang w:val="en-US"/>
-        </w:rPr>
-        <w:t>192.168.10.</w:t>
-      </w:r>
-      <w:r>
-        <w:rPr>
-          <w:color w:val="0070C0"/>
-          <w:highlight w:val="yellow"/>
-          <w:lang w:val="en-US"/>
-        </w:rPr>
-        <w:t>129</w:t>
-      </w:r>
-      <w:r>
-        <w:rPr>
-          <w:color w:val="0070C0"/>
-          <w:highlight w:val="yellow"/>
-          <w:lang w:val="en-US"/>
-        </w:rPr>
-        <w:t>/27</w:t>
-      </w:r>
-    </w:p>
-    <w:p>
-      <w:pPr>
-        <w:spacing w:after="0"/>
-        <w:rPr>
-          <w:lang w:val="en-US"/>
-        </w:rPr>
-      </w:pPr>
-      <w:r>
-        <w:rPr>
-          <w:lang w:val="en-US"/>
-        </w:rPr>
-        <w:t>GATEWAY</w:t>
-      </w:r>
-    </w:p>
-    <w:p>
-      <w:pPr>
-        <w:spacing w:after="0"/>
-        <w:rPr>
-          <w:color w:val="0070C0"/>
-          <w:lang w:val="en-US"/>
-        </w:rPr>
-      </w:pPr>
-      <w:r>
-        <w:rPr>
-          <w:color w:val="0070C0"/>
-          <w:highlight w:val="yellow"/>
-          <w:lang w:val="en-US"/>
-        </w:rPr>
-        <w:t>192.168.10.</w:t>
-      </w:r>
-      <w:r>
-        <w:rPr>
-          <w:color w:val="0070C0"/>
-          <w:highlight w:val="yellow"/>
-          <w:lang w:val="en-US"/>
-        </w:rPr>
-        <w:t>158</w:t>
-      </w:r>
-      <w:r>
-        <w:rPr>
-          <w:color w:val="0070C0"/>
-          <w:highlight w:val="yellow"/>
-          <w:lang w:val="en-US"/>
-        </w:rPr>
-        <w:t>/27</w:t>
-      </w:r>
-    </w:p>
-    <w:p>
-      <w:pPr>
-        <w:spacing w:after="0"/>
-        <w:rPr>
-          <w:lang w:val="en-US"/>
-        </w:rPr>
-      </w:pPr>
-      <w:r>
-        <w:rPr>
-          <w:lang w:val="en-US"/>
-        </w:rPr>
-        <w:t>MASK</w:t>
-      </w:r>
-    </w:p>
-    <w:p>
-      <w:pPr>
-        <w:spacing w:after="0"/>
-        <w:rPr>
-          <w:color w:val="0070C0"/>
-          <w:lang w:val="pt-PT"/>
-        </w:rPr>
-      </w:pPr>
-      <w:r>
-        <w:rPr>
-          <w:color w:val="0070C0"/>
-          <w:lang w:val="pt-PT"/>
-        </w:rPr>
-        <w:t>255.255.255.224</w:t>
-      </w:r>
-    </w:p>
-    <w:p>
-      <w:pPr>
-        <w:spacing w:after="0"/>
-        <w:rPr>
-          <w:lang w:val="pt-PT"/>
-        </w:rPr>
-      </w:pPr>
-    </w:p>
-    <w:p>
-      <w:pPr>
-        <w:spacing w:after="0"/>
-        <w:rPr>
-          <w:b/>
-          <w:bCs/>
-          <w:u w:val="single"/>
-          <w:lang w:val="pt-PT"/>
-        </w:rPr>
-      </w:pPr>
-      <w:r>
-        <w:rPr>
-          <w:b/>
-          <w:bCs/>
-          <w:u w:val="single"/>
-          <w:lang w:val="pt-PT"/>
-        </w:rPr>
-        <w:t xml:space="preserve">LAN Recursos Humanos: 10 </w:t>
-      </w:r>
-      <w:proofErr w:type="spellStart"/>
-      <w:r>
-        <w:rPr>
-          <w:b/>
-          <w:bCs/>
-          <w:u w:val="single"/>
-          <w:lang w:val="pt-PT"/>
-        </w:rPr>
-        <w:t>hosts</w:t>
-      </w:r>
-      <w:proofErr w:type="spellEnd"/>
-    </w:p>
-    <w:p>
-      <w:pPr>
-        <w:spacing w:after="0"/>
-        <w:rPr>
-          <w:color w:val="0070C0"/>
-          <w:lang w:val="pt-PT"/>
-        </w:rPr>
-      </w:pPr>
-      <w:r>
-        <w:rPr>
-          <w:color w:val="0070C0"/>
-          <w:lang w:val="pt-PT"/>
-        </w:rPr>
-        <w:t>10+2 = 12</w:t>
-      </w:r>
-    </w:p>
-    <w:p>
-      <w:pPr>
-        <w:spacing w:after="0"/>
-        <w:rPr>
-          <w:color w:val="0070C0"/>
-          <w:lang w:val="pt-PT"/>
-        </w:rPr>
-      </w:pPr>
-      <w:r>
-        <w:rPr>
-          <w:color w:val="0070C0"/>
-          <w:lang w:val="pt-PT"/>
-        </w:rPr>
-        <w:t>2^4 = 16</w:t>
-      </w:r>
-    </w:p>
-    <w:p>
-      <w:pPr>
-        <w:spacing w:after="0"/>
-        <w:rPr>
-          <w:color w:val="0070C0"/>
-          <w:lang w:val="pt-PT"/>
-        </w:rPr>
-      </w:pPr>
-      <w:r>
-        <w:rPr>
-          <w:color w:val="0070C0"/>
-          <w:lang w:val="pt-PT"/>
-        </w:rPr>
-        <w:t>32-4 = /28</w:t>
-      </w:r>
-    </w:p>
-    <w:p>
-      <w:pPr>
-        <w:spacing w:after="0"/>
-        <w:rPr>
-          <w:lang w:val="pt-PT"/>
-        </w:rPr>
-      </w:pPr>
-      <w:r>
-        <w:rPr>
-          <w:lang w:val="pt-PT"/>
-        </w:rPr>
-        <w:t>REDE</w:t>
-      </w:r>
-    </w:p>
-    <w:p>
-      <w:pPr>
-        <w:spacing w:after="0"/>
-        <w:rPr>
-          <w:color w:val="0070C0"/>
-          <w:lang w:val="pt-PT"/>
-        </w:rPr>
-      </w:pPr>
-      <w:r>
-        <w:rPr>
-          <w:color w:val="0070C0"/>
-          <w:lang w:val="pt-PT"/>
-        </w:rPr>
-        <w:t>11000000.10101000.00001010.</w:t>
-      </w:r>
-      <w:r>
-        <w:rPr>
-          <w:color w:val="0070C0"/>
-          <w:lang w:val="pt-PT"/>
-        </w:rPr>
-        <w:t>10</w:t>
-      </w:r>
-      <w:r>
-        <w:rPr>
-          <w:color w:val="0070C0"/>
-          <w:lang w:val="pt-PT"/>
-        </w:rPr>
-        <w:t>10</w:t>
-      </w:r>
-      <w:r>
-        <w:rPr>
-          <w:color w:val="FF0000"/>
-          <w:lang w:val="pt-PT"/>
-        </w:rPr>
-        <w:t>|</w:t>
-      </w:r>
-      <w:r>
-        <w:rPr>
-          <w:color w:val="0070C0"/>
-          <w:lang w:val="pt-PT"/>
-        </w:rPr>
-        <w:t>0000</w:t>
-      </w:r>
-    </w:p>
-    <w:p>
-      <w:pPr>
-        <w:spacing w:after="0"/>
-        <w:rPr>
-          <w:color w:val="0070C0"/>
-          <w:lang w:val="pt-PT"/>
-        </w:rPr>
-      </w:pPr>
-      <w:r>
-        <w:rPr>
-          <w:color w:val="0070C0"/>
-          <w:lang w:val="pt-PT"/>
-        </w:rPr>
-        <w:t>192.168.10.</w:t>
-      </w:r>
-      <w:r>
-        <w:rPr>
-          <w:color w:val="0070C0"/>
-          <w:lang w:val="pt-PT"/>
-        </w:rPr>
-        <w:t>160</w:t>
-      </w:r>
-      <w:r>
-        <w:rPr>
-          <w:color w:val="0070C0"/>
-          <w:lang w:val="pt-PT"/>
-        </w:rPr>
-        <w:t>/28</w:t>
-      </w:r>
-    </w:p>
-    <w:p>
-      <w:pPr>
-        <w:spacing w:after="0"/>
-        <w:rPr>
-          <w:lang w:val="pt-PT"/>
-        </w:rPr>
-      </w:pPr>
-      <w:r>
-        <w:rPr>
-          <w:lang w:val="pt-PT"/>
-        </w:rPr>
-        <w:t>BROADCAST</w:t>
-      </w:r>
-    </w:p>
-    <w:p>
-      <w:pPr>
-        <w:spacing w:after="0"/>
-        <w:rPr>
-          <w:color w:val="0070C0"/>
-          <w:lang w:val="pt-PT"/>
-        </w:rPr>
-      </w:pPr>
-      <w:r>
-        <w:rPr>
-          <w:color w:val="0070C0"/>
-          <w:lang w:val="pt-PT"/>
-        </w:rPr>
-        <w:t>11000000.10101000.00001010.</w:t>
-      </w:r>
-      <w:r>
-        <w:rPr>
-          <w:color w:val="0070C0"/>
-          <w:lang w:val="pt-PT"/>
-        </w:rPr>
-        <w:t>10</w:t>
-      </w:r>
-      <w:r>
-        <w:rPr>
-          <w:color w:val="0070C0"/>
-          <w:lang w:val="pt-PT"/>
-        </w:rPr>
-        <w:t>10</w:t>
-      </w:r>
-      <w:r>
-        <w:rPr>
-          <w:color w:val="FF0000"/>
-          <w:lang w:val="pt-PT"/>
-        </w:rPr>
-        <w:t>|</w:t>
-      </w:r>
-      <w:r>
-        <w:rPr>
-          <w:color w:val="0070C0"/>
-          <w:lang w:val="pt-PT"/>
-        </w:rPr>
-        <w:t>1111</w:t>
-      </w:r>
-    </w:p>
-    <w:p>
-      <w:pPr>
-        <w:spacing w:after="0"/>
-        <w:rPr>
-          <w:color w:val="0070C0"/>
-          <w:lang w:val="pt-PT"/>
-        </w:rPr>
-      </w:pPr>
-      <w:r>
-        <w:rPr>
-          <w:color w:val="0070C0"/>
-          <w:lang w:val="pt-PT"/>
-        </w:rPr>
-        <w:t>192.168.10.1</w:t>
-      </w:r>
-      <w:r>
-        <w:rPr>
-          <w:color w:val="0070C0"/>
-          <w:lang w:val="pt-PT"/>
-        </w:rPr>
-        <w:t>75</w:t>
-      </w:r>
-      <w:r>
-        <w:rPr>
-          <w:color w:val="0070C0"/>
-          <w:lang w:val="pt-PT"/>
-        </w:rPr>
-        <w:t>/28</w:t>
-      </w:r>
-    </w:p>
-    <w:p>
-      <w:pPr>
-        <w:spacing w:after="0"/>
-        <w:rPr>
-          <w:color w:val="0070C0"/>
-          <w:lang w:val="pt-PT"/>
-        </w:rPr>
-      </w:pPr>
-    </w:p>
-    <w:p>
-      <w:pPr>
-        <w:spacing w:after="0"/>
-        <w:rPr>
-          <w:lang w:val="pt-PT"/>
-        </w:rPr>
-      </w:pPr>
-      <w:r>
-        <w:rPr>
-          <w:lang w:val="pt-PT"/>
-        </w:rPr>
         <w:lastRenderedPageBreak/>
         <w:t>ENDEREÇO PC</w:t>
       </w:r>
@@ -2918,6 +2901,402 @@
           <w:highlight w:val="yellow"/>
           <w:lang w:val="en-US"/>
         </w:rPr>
+        <w:t>129</w:t>
+      </w:r>
+      <w:r>
+        <w:rPr>
+          <w:color w:val="0070C0"/>
+          <w:highlight w:val="yellow"/>
+          <w:lang w:val="en-US"/>
+        </w:rPr>
+        <w:t>/27</w:t>
+      </w:r>
+    </w:p>
+    <w:p>
+      <w:pPr>
+        <w:spacing w:after="0"/>
+        <w:rPr>
+          <w:lang w:val="en-US"/>
+        </w:rPr>
+      </w:pPr>
+      <w:r>
+        <w:rPr>
+          <w:lang w:val="en-US"/>
+        </w:rPr>
+        <w:t>GATEWAY</w:t>
+      </w:r>
+    </w:p>
+    <w:p>
+      <w:pPr>
+        <w:spacing w:after="0"/>
+        <w:rPr>
+          <w:color w:val="0070C0"/>
+          <w:lang w:val="en-US"/>
+        </w:rPr>
+      </w:pPr>
+      <w:r>
+        <w:rPr>
+          <w:color w:val="0070C0"/>
+          <w:highlight w:val="yellow"/>
+          <w:lang w:val="en-US"/>
+        </w:rPr>
+        <w:t>192.168.10.</w:t>
+      </w:r>
+      <w:r>
+        <w:rPr>
+          <w:color w:val="0070C0"/>
+          <w:highlight w:val="yellow"/>
+          <w:lang w:val="en-US"/>
+        </w:rPr>
+        <w:t>158</w:t>
+      </w:r>
+      <w:r>
+        <w:rPr>
+          <w:color w:val="0070C0"/>
+          <w:highlight w:val="yellow"/>
+          <w:lang w:val="en-US"/>
+        </w:rPr>
+        <w:t>/27</w:t>
+      </w:r>
+    </w:p>
+    <w:p>
+      <w:pPr>
+        <w:spacing w:after="0"/>
+        <w:rPr>
+          <w:lang w:val="en-US"/>
+        </w:rPr>
+      </w:pPr>
+      <w:r>
+        <w:rPr>
+          <w:lang w:val="en-US"/>
+        </w:rPr>
+        <w:t>MASK</w:t>
+      </w:r>
+    </w:p>
+    <w:p>
+      <w:pPr>
+        <w:spacing w:after="0"/>
+        <w:rPr>
+          <w:color w:val="0070C0"/>
+          <w:lang w:val="pt-PT"/>
+        </w:rPr>
+      </w:pPr>
+      <w:r>
+        <w:rPr>
+          <w:color w:val="0070C0"/>
+          <w:lang w:val="pt-PT"/>
+        </w:rPr>
+        <w:t>255.255.255.224</w:t>
+      </w:r>
+    </w:p>
+    <w:p>
+      <w:pPr>
+        <w:spacing w:after="0"/>
+        <w:rPr>
+          <w:lang w:val="pt-PT"/>
+        </w:rPr>
+      </w:pPr>
+    </w:p>
+    <w:p>
+      <w:pPr>
+        <w:spacing w:after="0"/>
+        <w:rPr>
+          <w:b/>
+          <w:bCs/>
+          <w:u w:val="single"/>
+          <w:lang w:val="pt-PT"/>
+        </w:rPr>
+      </w:pPr>
+      <w:r>
+        <w:rPr>
+          <w:b/>
+          <w:bCs/>
+          <w:u w:val="single"/>
+          <w:lang w:val="pt-PT"/>
+        </w:rPr>
+        <w:t xml:space="preserve">LAN Recursos Humanos: 10 </w:t>
+      </w:r>
+      <w:proofErr w:type="spellStart"/>
+      <w:r>
+        <w:rPr>
+          <w:b/>
+          <w:bCs/>
+          <w:u w:val="single"/>
+          <w:lang w:val="pt-PT"/>
+        </w:rPr>
+        <w:t>hosts</w:t>
+      </w:r>
+      <w:proofErr w:type="spellEnd"/>
+    </w:p>
+    <w:p>
+      <w:pPr>
+        <w:spacing w:after="0"/>
+        <w:rPr>
+          <w:color w:val="0070C0"/>
+          <w:lang w:val="pt-PT"/>
+        </w:rPr>
+      </w:pPr>
+      <w:r>
+        <w:rPr>
+          <w:color w:val="0070C0"/>
+          <w:lang w:val="pt-PT"/>
+        </w:rPr>
+        <w:t>10+2 = 12</w:t>
+      </w:r>
+    </w:p>
+    <w:p>
+      <w:pPr>
+        <w:spacing w:after="0"/>
+        <w:rPr>
+          <w:color w:val="0070C0"/>
+          <w:lang w:val="pt-PT"/>
+        </w:rPr>
+      </w:pPr>
+      <w:r>
+        <w:rPr>
+          <w:color w:val="0070C0"/>
+          <w:lang w:val="pt-PT"/>
+        </w:rPr>
+        <w:t>2^4 = 16</w:t>
+      </w:r>
+    </w:p>
+    <w:p>
+      <w:pPr>
+        <w:spacing w:after="0"/>
+        <w:rPr>
+          <w:color w:val="0070C0"/>
+          <w:lang w:val="pt-PT"/>
+        </w:rPr>
+      </w:pPr>
+      <w:r>
+        <w:rPr>
+          <w:color w:val="0070C0"/>
+          <w:lang w:val="pt-PT"/>
+        </w:rPr>
+        <w:t>32-4 = /28</w:t>
+      </w:r>
+    </w:p>
+    <w:p>
+      <w:pPr>
+        <w:spacing w:after="0"/>
+        <w:rPr>
+          <w:lang w:val="pt-PT"/>
+        </w:rPr>
+      </w:pPr>
+      <w:r>
+        <w:rPr>
+          <w:lang w:val="pt-PT"/>
+        </w:rPr>
+        <w:t>REDE</w:t>
+      </w:r>
+    </w:p>
+    <w:p>
+      <w:pPr>
+        <w:spacing w:after="0"/>
+        <w:rPr>
+          <w:color w:val="0070C0"/>
+          <w:lang w:val="pt-PT"/>
+        </w:rPr>
+      </w:pPr>
+      <w:r>
+        <w:rPr>
+          <w:color w:val="0070C0"/>
+          <w:lang w:val="pt-PT"/>
+        </w:rPr>
+        <w:t>11000000.10101000.00001010.</w:t>
+      </w:r>
+      <w:r>
+        <w:rPr>
+          <w:color w:val="0070C0"/>
+          <w:lang w:val="pt-PT"/>
+        </w:rPr>
+        <w:t>10</w:t>
+      </w:r>
+      <w:r>
+        <w:rPr>
+          <w:color w:val="0070C0"/>
+          <w:lang w:val="pt-PT"/>
+        </w:rPr>
+        <w:t>10</w:t>
+      </w:r>
+      <w:r>
+        <w:rPr>
+          <w:color w:val="FF0000"/>
+          <w:lang w:val="pt-PT"/>
+        </w:rPr>
+        <w:t>|</w:t>
+      </w:r>
+      <w:r>
+        <w:rPr>
+          <w:color w:val="0070C0"/>
+          <w:lang w:val="pt-PT"/>
+        </w:rPr>
+        <w:t>0000</w:t>
+      </w:r>
+    </w:p>
+    <w:p>
+      <w:pPr>
+        <w:spacing w:after="0"/>
+        <w:rPr>
+          <w:color w:val="0070C0"/>
+          <w:lang w:val="pt-PT"/>
+        </w:rPr>
+      </w:pPr>
+      <w:r>
+        <w:rPr>
+          <w:color w:val="0070C0"/>
+          <w:lang w:val="pt-PT"/>
+        </w:rPr>
+        <w:t>192.168.10.</w:t>
+      </w:r>
+      <w:r>
+        <w:rPr>
+          <w:color w:val="0070C0"/>
+          <w:lang w:val="pt-PT"/>
+        </w:rPr>
+        <w:t>160</w:t>
+      </w:r>
+      <w:r>
+        <w:rPr>
+          <w:color w:val="0070C0"/>
+          <w:lang w:val="pt-PT"/>
+        </w:rPr>
+        <w:t>/28</w:t>
+      </w:r>
+    </w:p>
+    <w:p>
+      <w:pPr>
+        <w:spacing w:after="0"/>
+        <w:rPr>
+          <w:lang w:val="pt-PT"/>
+        </w:rPr>
+      </w:pPr>
+      <w:r>
+        <w:rPr>
+          <w:lang w:val="pt-PT"/>
+        </w:rPr>
+        <w:t>BROADCAST</w:t>
+      </w:r>
+    </w:p>
+    <w:p>
+      <w:pPr>
+        <w:spacing w:after="0"/>
+        <w:rPr>
+          <w:color w:val="0070C0"/>
+          <w:lang w:val="pt-PT"/>
+        </w:rPr>
+      </w:pPr>
+      <w:r>
+        <w:rPr>
+          <w:color w:val="0070C0"/>
+          <w:lang w:val="pt-PT"/>
+        </w:rPr>
+        <w:t>11000000.10101000.00001010.</w:t>
+      </w:r>
+      <w:r>
+        <w:rPr>
+          <w:color w:val="0070C0"/>
+          <w:lang w:val="pt-PT"/>
+        </w:rPr>
+        <w:t>10</w:t>
+      </w:r>
+      <w:r>
+        <w:rPr>
+          <w:color w:val="0070C0"/>
+          <w:lang w:val="pt-PT"/>
+        </w:rPr>
+        <w:t>10</w:t>
+      </w:r>
+      <w:r>
+        <w:rPr>
+          <w:color w:val="FF0000"/>
+          <w:lang w:val="pt-PT"/>
+        </w:rPr>
+        <w:t>|</w:t>
+      </w:r>
+      <w:r>
+        <w:rPr>
+          <w:color w:val="0070C0"/>
+          <w:lang w:val="pt-PT"/>
+        </w:rPr>
+        <w:t>1111</w:t>
+      </w:r>
+    </w:p>
+    <w:p>
+      <w:pPr>
+        <w:spacing w:after="0"/>
+        <w:rPr>
+          <w:color w:val="0070C0"/>
+          <w:lang w:val="pt-PT"/>
+        </w:rPr>
+      </w:pPr>
+      <w:r>
+        <w:rPr>
+          <w:color w:val="0070C0"/>
+          <w:lang w:val="pt-PT"/>
+        </w:rPr>
+        <w:t>192.168.10.1</w:t>
+      </w:r>
+      <w:r>
+        <w:rPr>
+          <w:color w:val="0070C0"/>
+          <w:lang w:val="pt-PT"/>
+        </w:rPr>
+        <w:t>75</w:t>
+      </w:r>
+      <w:r>
+        <w:rPr>
+          <w:color w:val="0070C0"/>
+          <w:lang w:val="pt-PT"/>
+        </w:rPr>
+        <w:t>/28</w:t>
+      </w:r>
+    </w:p>
+    <w:p>
+      <w:pPr>
+        <w:spacing w:after="0"/>
+        <w:rPr>
+          <w:color w:val="0070C0"/>
+          <w:lang w:val="pt-PT"/>
+        </w:rPr>
+      </w:pPr>
+    </w:p>
+    <w:p>
+      <w:pPr>
+        <w:spacing w:after="0"/>
+        <w:rPr>
+          <w:lang w:val="pt-PT"/>
+        </w:rPr>
+      </w:pPr>
+      <w:r>
+        <w:rPr>
+          <w:lang w:val="pt-PT"/>
+        </w:rPr>
+        <w:t>ENDEREÇO PC</w:t>
+      </w:r>
+    </w:p>
+    <w:p>
+      <w:pPr>
+        <w:spacing w:after="0"/>
+        <w:rPr>
+          <w:color w:val="0070C0"/>
+          <w:lang w:val="en-US"/>
+        </w:rPr>
+      </w:pPr>
+      <w:r>
+        <w:rPr>
+          <w:color w:val="0070C0"/>
+          <w:highlight w:val="yellow"/>
+          <w:lang w:val="en-US"/>
+        </w:rPr>
+        <w:t>192.168.10.</w:t>
+      </w:r>
+      <w:r>
+        <w:rPr>
+          <w:color w:val="0070C0"/>
+          <w:highlight w:val="yellow"/>
+          <w:lang w:val="en-US"/>
+        </w:rPr>
         <w:t>161</w:t>
       </w:r>
       <w:r>
@@ -3612,465 +3991,6 @@
         <w:rPr>
           <w:lang w:val="pt-PT"/>
         </w:rPr>
-        <w:t>REDE</w:t>
-      </w:r>
-    </w:p>
-    <w:p>
-      <w:pPr>
-        <w:spacing w:after="0"/>
-        <w:rPr>
-          <w:color w:val="0070C0"/>
-          <w:lang w:val="pt-PT"/>
-        </w:rPr>
-      </w:pPr>
-      <w:r>
-        <w:rPr>
-          <w:color w:val="0070C0"/>
-          <w:lang w:val="pt-PT"/>
-        </w:rPr>
-        <w:t>11000000.10101000.00001010.110</w:t>
-      </w:r>
-      <w:r>
-        <w:rPr>
-          <w:color w:val="FF0000"/>
-          <w:lang w:val="pt-PT"/>
-        </w:rPr>
-        <w:t>|</w:t>
-      </w:r>
-      <w:r>
-        <w:rPr>
-          <w:color w:val="0070C0"/>
-          <w:lang w:val="pt-PT"/>
-        </w:rPr>
-        <w:t>00000</w:t>
-      </w:r>
-    </w:p>
-    <w:p>
-      <w:pPr>
-        <w:spacing w:after="0"/>
-        <w:rPr>
-          <w:color w:val="0070C0"/>
-          <w:lang w:val="pt-PT"/>
-        </w:rPr>
-      </w:pPr>
-      <w:r>
-        <w:rPr>
-          <w:color w:val="0070C0"/>
-          <w:lang w:val="pt-PT"/>
-        </w:rPr>
-        <w:t>192.168.10.192/</w:t>
-      </w:r>
-      <w:r>
-        <w:rPr>
-          <w:color w:val="0070C0"/>
-          <w:lang w:val="pt-PT"/>
-        </w:rPr>
-        <w:t>27</w:t>
-      </w:r>
-    </w:p>
-    <w:p>
-      <w:pPr>
-        <w:spacing w:after="0"/>
-        <w:rPr>
-          <w:lang w:val="pt-PT"/>
-        </w:rPr>
-      </w:pPr>
-      <w:r>
-        <w:rPr>
-          <w:lang w:val="pt-PT"/>
-        </w:rPr>
-        <w:t>BROADCAST</w:t>
-      </w:r>
-    </w:p>
-    <w:p>
-      <w:pPr>
-        <w:spacing w:after="0"/>
-        <w:rPr>
-          <w:color w:val="0070C0"/>
-          <w:lang w:val="pt-PT"/>
-        </w:rPr>
-      </w:pPr>
-      <w:r>
-        <w:rPr>
-          <w:color w:val="0070C0"/>
-          <w:lang w:val="pt-PT"/>
-        </w:rPr>
-        <w:t>11000000.10101000.00001010.1</w:t>
-      </w:r>
-      <w:r>
-        <w:rPr>
-          <w:color w:val="0070C0"/>
-          <w:lang w:val="pt-PT"/>
-        </w:rPr>
-        <w:t>10</w:t>
-      </w:r>
-      <w:r>
-        <w:rPr>
-          <w:color w:val="FF0000"/>
-          <w:lang w:val="pt-PT"/>
-        </w:rPr>
-        <w:t>|</w:t>
-      </w:r>
-      <w:r>
-        <w:rPr>
-          <w:color w:val="0070C0"/>
-          <w:lang w:val="pt-PT"/>
-        </w:rPr>
-        <w:t>11111</w:t>
-      </w:r>
-    </w:p>
-    <w:p>
-      <w:pPr>
-        <w:spacing w:after="0"/>
-        <w:rPr>
-          <w:color w:val="0070C0"/>
-          <w:lang w:val="pt-PT"/>
-        </w:rPr>
-      </w:pPr>
-      <w:r>
-        <w:rPr>
-          <w:color w:val="0070C0"/>
-          <w:lang w:val="pt-PT"/>
-        </w:rPr>
-        <w:t>192.168.10.</w:t>
-      </w:r>
-      <w:r>
-        <w:rPr>
-          <w:color w:val="0070C0"/>
-          <w:lang w:val="pt-PT"/>
-        </w:rPr>
-        <w:t>223</w:t>
-      </w:r>
-      <w:r>
-        <w:rPr>
-          <w:color w:val="0070C0"/>
-          <w:lang w:val="pt-PT"/>
-        </w:rPr>
-        <w:t>/</w:t>
-      </w:r>
-      <w:r>
-        <w:rPr>
-          <w:color w:val="0070C0"/>
-          <w:lang w:val="pt-PT"/>
-        </w:rPr>
-        <w:t>27</w:t>
-      </w:r>
-    </w:p>
-    <w:p>
-      <w:pPr>
-        <w:spacing w:after="0"/>
-        <w:rPr>
-          <w:lang w:val="pt-PT"/>
-        </w:rPr>
-      </w:pPr>
-      <w:r>
-        <w:rPr>
-          <w:lang w:val="pt-PT"/>
-        </w:rPr>
-        <w:t>ENDEREÇO PC</w:t>
-      </w:r>
-    </w:p>
-    <w:p>
-      <w:pPr>
-        <w:spacing w:after="0"/>
-        <w:rPr>
-          <w:color w:val="0070C0"/>
-          <w:lang w:val="en-US"/>
-        </w:rPr>
-      </w:pPr>
-      <w:r>
-        <w:rPr>
-          <w:color w:val="0070C0"/>
-          <w:highlight w:val="yellow"/>
-          <w:lang w:val="en-US"/>
-        </w:rPr>
-        <w:t>192.168.10.</w:t>
-      </w:r>
-      <w:r>
-        <w:rPr>
-          <w:color w:val="0070C0"/>
-          <w:highlight w:val="yellow"/>
-          <w:lang w:val="en-US"/>
-        </w:rPr>
-        <w:t>1</w:t>
-      </w:r>
-      <w:r>
-        <w:rPr>
-          <w:color w:val="0070C0"/>
-          <w:highlight w:val="yellow"/>
-          <w:lang w:val="en-US"/>
-        </w:rPr>
-        <w:t>93</w:t>
-      </w:r>
-      <w:r>
-        <w:rPr>
-          <w:color w:val="0070C0"/>
-          <w:highlight w:val="yellow"/>
-          <w:lang w:val="en-US"/>
-        </w:rPr>
-        <w:t>/</w:t>
-      </w:r>
-      <w:r>
-        <w:rPr>
-          <w:color w:val="0070C0"/>
-          <w:highlight w:val="yellow"/>
-          <w:lang w:val="en-US"/>
-        </w:rPr>
-        <w:t>27</w:t>
-      </w:r>
-    </w:p>
-    <w:p>
-      <w:pPr>
-        <w:spacing w:after="0"/>
-        <w:rPr>
-          <w:lang w:val="en-US"/>
-        </w:rPr>
-      </w:pPr>
-      <w:r>
-        <w:rPr>
-          <w:lang w:val="en-US"/>
-        </w:rPr>
-        <w:t>GATEWAY</w:t>
-      </w:r>
-    </w:p>
-    <w:p>
-      <w:pPr>
-        <w:spacing w:after="0"/>
-        <w:rPr>
-          <w:color w:val="0070C0"/>
-          <w:lang w:val="en-US"/>
-        </w:rPr>
-      </w:pPr>
-      <w:r>
-        <w:rPr>
-          <w:color w:val="0070C0"/>
-          <w:highlight w:val="yellow"/>
-          <w:lang w:val="en-US"/>
-        </w:rPr>
-        <w:t>192.168.10.</w:t>
-      </w:r>
-      <w:r>
-        <w:rPr>
-          <w:color w:val="0070C0"/>
-          <w:highlight w:val="yellow"/>
-          <w:lang w:val="en-US"/>
-        </w:rPr>
-        <w:t>222</w:t>
-      </w:r>
-      <w:r>
-        <w:rPr>
-          <w:color w:val="0070C0"/>
-          <w:highlight w:val="yellow"/>
-          <w:lang w:val="en-US"/>
-        </w:rPr>
-        <w:t>/</w:t>
-      </w:r>
-      <w:r>
-        <w:rPr>
-          <w:color w:val="0070C0"/>
-          <w:highlight w:val="yellow"/>
-          <w:lang w:val="en-US"/>
-        </w:rPr>
-        <w:t>27</w:t>
-      </w:r>
-      <w:r>
-        <w:rPr>
-          <w:color w:val="0070C0"/>
-          <w:lang w:val="en-US"/>
-        </w:rPr>
-        <w:tab/>
-      </w:r>
-    </w:p>
-    <w:p>
-      <w:pPr>
-        <w:spacing w:after="0"/>
-        <w:rPr>
-          <w:lang w:val="en-US"/>
-        </w:rPr>
-      </w:pPr>
-      <w:r>
-        <w:rPr>
-          <w:lang w:val="en-US"/>
-        </w:rPr>
-        <w:t>MASK</w:t>
-      </w:r>
-    </w:p>
-    <w:p>
-      <w:pPr>
-        <w:spacing w:after="0"/>
-        <w:rPr>
-          <w:color w:val="0070C0"/>
-          <w:lang w:val="en-US"/>
-        </w:rPr>
-      </w:pPr>
-      <w:r>
-        <w:rPr>
-          <w:color w:val="0070C0"/>
-          <w:lang w:val="en-US"/>
-        </w:rPr>
-        <w:t>255.255.255.</w:t>
-      </w:r>
-      <w:r>
-        <w:rPr>
-          <w:color w:val="0070C0"/>
-          <w:lang w:val="en-US"/>
-        </w:rPr>
-        <w:t>224</w:t>
-      </w:r>
-    </w:p>
-    <w:p>
-      <w:pPr>
-        <w:spacing w:after="0"/>
-        <w:rPr>
-          <w:color w:val="0070C0"/>
-          <w:lang w:val="en-US"/>
-        </w:rPr>
-      </w:pPr>
-    </w:p>
-    <w:p>
-      <w:pPr>
-        <w:spacing w:after="0"/>
-        <w:rPr>
-          <w:b/>
-          <w:bCs/>
-          <w:u w:val="single"/>
-          <w:lang w:val="en-US"/>
-        </w:rPr>
-      </w:pPr>
-      <w:r>
-        <w:rPr>
-          <w:b/>
-          <w:bCs/>
-          <w:u w:val="single"/>
-          <w:lang w:val="en-US"/>
-        </w:rPr>
-        <w:t>Server</w:t>
-      </w:r>
-    </w:p>
-    <w:p>
-      <w:pPr>
-        <w:spacing w:after="0"/>
-        <w:rPr>
-          <w:color w:val="0070C0"/>
-          <w:lang w:val="en-US"/>
-        </w:rPr>
-      </w:pPr>
-      <w:r>
-        <w:rPr>
-          <w:color w:val="0070C0"/>
-          <w:lang w:val="en-US"/>
-        </w:rPr>
-        <w:t>30</w:t>
-      </w:r>
-      <w:r>
-        <w:rPr>
-          <w:color w:val="0070C0"/>
-          <w:lang w:val="en-US"/>
-        </w:rPr>
-        <w:t xml:space="preserve">+2 = </w:t>
-      </w:r>
-      <w:r>
-        <w:rPr>
-          <w:color w:val="0070C0"/>
-          <w:lang w:val="en-US"/>
-        </w:rPr>
-        <w:t>32</w:t>
-      </w:r>
-    </w:p>
-    <w:p>
-      <w:pPr>
-        <w:spacing w:after="0"/>
-        <w:rPr>
-          <w:color w:val="0070C0"/>
-          <w:lang w:val="en-US"/>
-        </w:rPr>
-      </w:pPr>
-      <w:r>
-        <w:rPr>
-          <w:color w:val="0070C0"/>
-          <w:lang w:val="en-US"/>
-        </w:rPr>
-        <w:t>2^</w:t>
-      </w:r>
-      <w:r>
-        <w:rPr>
-          <w:color w:val="0070C0"/>
-          <w:lang w:val="en-US"/>
-        </w:rPr>
-        <w:t>5</w:t>
-      </w:r>
-      <w:r>
-        <w:rPr>
-          <w:color w:val="0070C0"/>
-          <w:lang w:val="en-US"/>
-        </w:rPr>
-        <w:t xml:space="preserve"> = </w:t>
-      </w:r>
-      <w:r>
-        <w:rPr>
-          <w:color w:val="0070C0"/>
-          <w:lang w:val="en-US"/>
-        </w:rPr>
-        <w:t>32</w:t>
-      </w:r>
-    </w:p>
-    <w:p>
-      <w:pPr>
-        <w:spacing w:after="0"/>
-        <w:rPr>
-          <w:color w:val="0070C0"/>
-          <w:lang w:val="en-US"/>
-        </w:rPr>
-      </w:pPr>
-      <w:r>
-        <w:rPr>
-          <w:color w:val="0070C0"/>
-          <w:lang w:val="en-US"/>
-        </w:rPr>
-        <w:t>32-</w:t>
-      </w:r>
-      <w:r>
-        <w:rPr>
-          <w:color w:val="0070C0"/>
-          <w:lang w:val="en-US"/>
-        </w:rPr>
-        <w:t>5</w:t>
-      </w:r>
-      <w:r>
-        <w:rPr>
-          <w:color w:val="0070C0"/>
-          <w:lang w:val="en-US"/>
-        </w:rPr>
-        <w:t xml:space="preserve"> = /</w:t>
-      </w:r>
-      <w:r>
-        <w:rPr>
-          <w:color w:val="0070C0"/>
-          <w:lang w:val="en-US"/>
-        </w:rPr>
-        <w:t>27</w:t>
-      </w:r>
-    </w:p>
-    <w:p>
-      <w:pPr>
-        <w:spacing w:after="0"/>
-        <w:rPr>
-          <w:color w:val="0070C0"/>
-          <w:lang w:val="en-US"/>
-        </w:rPr>
-      </w:pPr>
-    </w:p>
-    <w:p>
-      <w:pPr>
-        <w:spacing w:after="0"/>
-        <w:rPr>
-          <w:lang w:val="en-US"/>
-        </w:rPr>
-      </w:pPr>
-      <w:r>
-        <w:rPr>
-          <w:lang w:val="en-US"/>
-        </w:rPr>
         <w:lastRenderedPageBreak/>
         <w:t>REDE</w:t>
       </w:r>
@@ -4080,6 +4000,572 @@
         <w:spacing w:after="0"/>
         <w:rPr>
           <w:color w:val="0070C0"/>
+          <w:lang w:val="pt-PT"/>
+        </w:rPr>
+      </w:pPr>
+      <w:r>
+        <w:rPr>
+          <w:color w:val="0070C0"/>
+          <w:lang w:val="pt-PT"/>
+        </w:rPr>
+        <w:t>11000000.10101000.00001010.110</w:t>
+      </w:r>
+      <w:r>
+        <w:rPr>
+          <w:color w:val="FF0000"/>
+          <w:lang w:val="pt-PT"/>
+        </w:rPr>
+        <w:t>|</w:t>
+      </w:r>
+      <w:r>
+        <w:rPr>
+          <w:color w:val="0070C0"/>
+          <w:lang w:val="pt-PT"/>
+        </w:rPr>
+        <w:t>00000</w:t>
+      </w:r>
+    </w:p>
+    <w:p>
+      <w:pPr>
+        <w:spacing w:after="0"/>
+        <w:rPr>
+          <w:color w:val="0070C0"/>
+          <w:lang w:val="pt-PT"/>
+        </w:rPr>
+      </w:pPr>
+      <w:r>
+        <w:rPr>
+          <w:color w:val="0070C0"/>
+          <w:lang w:val="pt-PT"/>
+        </w:rPr>
+        <w:t>192.168.10.192/</w:t>
+      </w:r>
+      <w:r>
+        <w:rPr>
+          <w:color w:val="0070C0"/>
+          <w:lang w:val="pt-PT"/>
+        </w:rPr>
+        <w:t>27</w:t>
+      </w:r>
+    </w:p>
+    <w:p>
+      <w:pPr>
+        <w:spacing w:after="0"/>
+        <w:rPr>
+          <w:lang w:val="pt-PT"/>
+        </w:rPr>
+      </w:pPr>
+      <w:r>
+        <w:rPr>
+          <w:lang w:val="pt-PT"/>
+        </w:rPr>
+        <w:t>BROADCAST</w:t>
+      </w:r>
+    </w:p>
+    <w:p>
+      <w:pPr>
+        <w:spacing w:after="0"/>
+        <w:rPr>
+          <w:color w:val="0070C0"/>
+          <w:lang w:val="pt-PT"/>
+        </w:rPr>
+      </w:pPr>
+      <w:r>
+        <w:rPr>
+          <w:color w:val="0070C0"/>
+          <w:lang w:val="pt-PT"/>
+        </w:rPr>
+        <w:t>11000000.10101000.00001010.1</w:t>
+      </w:r>
+      <w:r>
+        <w:rPr>
+          <w:color w:val="0070C0"/>
+          <w:lang w:val="pt-PT"/>
+        </w:rPr>
+        <w:t>10</w:t>
+      </w:r>
+      <w:r>
+        <w:rPr>
+          <w:color w:val="FF0000"/>
+          <w:lang w:val="pt-PT"/>
+        </w:rPr>
+        <w:t>|</w:t>
+      </w:r>
+      <w:r>
+        <w:rPr>
+          <w:color w:val="0070C0"/>
+          <w:lang w:val="pt-PT"/>
+        </w:rPr>
+        <w:t>11111</w:t>
+      </w:r>
+    </w:p>
+    <w:p>
+      <w:pPr>
+        <w:spacing w:after="0"/>
+        <w:rPr>
+          <w:color w:val="0070C0"/>
+          <w:lang w:val="pt-PT"/>
+        </w:rPr>
+      </w:pPr>
+      <w:r>
+        <w:rPr>
+          <w:color w:val="0070C0"/>
+          <w:lang w:val="pt-PT"/>
+        </w:rPr>
+        <w:t>192.168.10.</w:t>
+      </w:r>
+      <w:r>
+        <w:rPr>
+          <w:color w:val="0070C0"/>
+          <w:lang w:val="pt-PT"/>
+        </w:rPr>
+        <w:t>223</w:t>
+      </w:r>
+      <w:r>
+        <w:rPr>
+          <w:color w:val="0070C0"/>
+          <w:lang w:val="pt-PT"/>
+        </w:rPr>
+        <w:t>/</w:t>
+      </w:r>
+      <w:r>
+        <w:rPr>
+          <w:color w:val="0070C0"/>
+          <w:lang w:val="pt-PT"/>
+        </w:rPr>
+        <w:t>27</w:t>
+      </w:r>
+    </w:p>
+    <w:p>
+      <w:pPr>
+        <w:spacing w:after="0"/>
+        <w:rPr>
+          <w:lang w:val="pt-PT"/>
+        </w:rPr>
+      </w:pPr>
+      <w:r>
+        <w:rPr>
+          <w:lang w:val="pt-PT"/>
+        </w:rPr>
+        <w:t>ENDEREÇO PC</w:t>
+      </w:r>
+    </w:p>
+    <w:p>
+      <w:pPr>
+        <w:spacing w:after="0"/>
+        <w:rPr>
+          <w:color w:val="0070C0"/>
+          <w:lang w:val="en-US"/>
+        </w:rPr>
+      </w:pPr>
+      <w:r>
+        <w:rPr>
+          <w:color w:val="0070C0"/>
+          <w:highlight w:val="yellow"/>
+          <w:lang w:val="en-US"/>
+        </w:rPr>
+        <w:t>192.168.10.</w:t>
+      </w:r>
+      <w:r>
+        <w:rPr>
+          <w:color w:val="0070C0"/>
+          <w:highlight w:val="yellow"/>
+          <w:lang w:val="en-US"/>
+        </w:rPr>
+        <w:t>1</w:t>
+      </w:r>
+      <w:r>
+        <w:rPr>
+          <w:color w:val="0070C0"/>
+          <w:highlight w:val="yellow"/>
+          <w:lang w:val="en-US"/>
+        </w:rPr>
+        <w:t>93</w:t>
+      </w:r>
+      <w:r>
+        <w:rPr>
+          <w:color w:val="0070C0"/>
+          <w:highlight w:val="yellow"/>
+          <w:lang w:val="en-US"/>
+        </w:rPr>
+        <w:t>/</w:t>
+      </w:r>
+      <w:r>
+        <w:rPr>
+          <w:color w:val="0070C0"/>
+          <w:highlight w:val="yellow"/>
+          <w:lang w:val="en-US"/>
+        </w:rPr>
+        <w:t>27</w:t>
+      </w:r>
+    </w:p>
+    <w:p>
+      <w:pPr>
+        <w:spacing w:after="0"/>
+        <w:rPr>
+          <w:lang w:val="en-US"/>
+        </w:rPr>
+      </w:pPr>
+      <w:r>
+        <w:rPr>
+          <w:lang w:val="en-US"/>
+        </w:rPr>
+        <w:t>GATEWAY</w:t>
+      </w:r>
+    </w:p>
+    <w:p>
+      <w:pPr>
+        <w:spacing w:after="0"/>
+        <w:rPr>
+          <w:color w:val="0070C0"/>
+          <w:lang w:val="en-US"/>
+        </w:rPr>
+      </w:pPr>
+      <w:r>
+        <w:rPr>
+          <w:color w:val="0070C0"/>
+          <w:highlight w:val="yellow"/>
+          <w:lang w:val="en-US"/>
+        </w:rPr>
+        <w:t>192.168.10.</w:t>
+      </w:r>
+      <w:r>
+        <w:rPr>
+          <w:color w:val="0070C0"/>
+          <w:highlight w:val="yellow"/>
+          <w:lang w:val="en-US"/>
+        </w:rPr>
+        <w:t>222</w:t>
+      </w:r>
+      <w:r>
+        <w:rPr>
+          <w:color w:val="0070C0"/>
+          <w:highlight w:val="yellow"/>
+          <w:lang w:val="en-US"/>
+        </w:rPr>
+        <w:t>/</w:t>
+      </w:r>
+      <w:r>
+        <w:rPr>
+          <w:color w:val="0070C0"/>
+          <w:highlight w:val="yellow"/>
+          <w:lang w:val="en-US"/>
+        </w:rPr>
+        <w:t>27</w:t>
+      </w:r>
+      <w:r>
+        <w:rPr>
+          <w:color w:val="0070C0"/>
+          <w:lang w:val="en-US"/>
+        </w:rPr>
+        <w:tab/>
+      </w:r>
+    </w:p>
+    <w:p>
+      <w:pPr>
+        <w:spacing w:after="0"/>
+        <w:rPr>
+          <w:lang w:val="en-US"/>
+        </w:rPr>
+      </w:pPr>
+      <w:r>
+        <w:rPr>
+          <w:lang w:val="en-US"/>
+        </w:rPr>
+        <w:t>MASK</w:t>
+      </w:r>
+    </w:p>
+    <w:p>
+      <w:pPr>
+        <w:spacing w:after="0"/>
+        <w:rPr>
+          <w:color w:val="0070C0"/>
+          <w:lang w:val="en-US"/>
+        </w:rPr>
+      </w:pPr>
+      <w:r>
+        <w:rPr>
+          <w:color w:val="0070C0"/>
+          <w:lang w:val="en-US"/>
+        </w:rPr>
+        <w:t>255.255.255.</w:t>
+      </w:r>
+      <w:r>
+        <w:rPr>
+          <w:color w:val="0070C0"/>
+          <w:lang w:val="en-US"/>
+        </w:rPr>
+        <w:t>224</w:t>
+      </w:r>
+    </w:p>
+    <w:p>
+      <w:pPr>
+        <w:spacing w:after="0"/>
+        <w:rPr>
+          <w:color w:val="0070C0"/>
+          <w:lang w:val="en-US"/>
+        </w:rPr>
+      </w:pPr>
+    </w:p>
+    <w:p>
+      <w:pPr>
+        <w:spacing w:after="0"/>
+        <w:rPr>
+          <w:b/>
+          <w:bCs/>
+          <w:u w:val="single"/>
+          <w:lang w:val="en-US"/>
+        </w:rPr>
+      </w:pPr>
+    </w:p>
+    <w:p>
+      <w:pPr>
+        <w:spacing w:after="0"/>
+        <w:rPr>
+          <w:b/>
+          <w:bCs/>
+          <w:u w:val="single"/>
+          <w:lang w:val="en-US"/>
+        </w:rPr>
+      </w:pPr>
+    </w:p>
+    <w:p>
+      <w:pPr>
+        <w:spacing w:after="0"/>
+        <w:rPr>
+          <w:b/>
+          <w:bCs/>
+          <w:u w:val="single"/>
+          <w:lang w:val="en-US"/>
+        </w:rPr>
+      </w:pPr>
+    </w:p>
+    <w:p>
+      <w:pPr>
+        <w:spacing w:after="0"/>
+        <w:rPr>
+          <w:b/>
+          <w:bCs/>
+          <w:u w:val="single"/>
+          <w:lang w:val="en-US"/>
+        </w:rPr>
+      </w:pPr>
+    </w:p>
+    <w:p>
+      <w:pPr>
+        <w:spacing w:after="0"/>
+        <w:rPr>
+          <w:b/>
+          <w:bCs/>
+          <w:sz w:val="28"/>
+          <w:szCs w:val="28"/>
+          <w:lang w:val="en-US"/>
+        </w:rPr>
+      </w:pPr>
+      <w:r>
+        <w:rPr>
+          <w:b/>
+          <w:bCs/>
+          <w:sz w:val="28"/>
+          <w:szCs w:val="28"/>
+          <w:lang w:val="en-US"/>
+        </w:rPr>
+        <w:t>IN</w:t>
+      </w:r>
+      <w:r>
+        <w:rPr>
+          <w:b/>
+          <w:bCs/>
+          <w:sz w:val="28"/>
+          <w:szCs w:val="28"/>
+          <w:lang w:val="en-US"/>
+        </w:rPr>
+        <w:t>V</w:t>
+      </w:r>
+    </w:p>
+    <w:p>
+      <w:pPr>
+        <w:spacing w:after="0"/>
+        <w:rPr>
+          <w:b/>
+          <w:bCs/>
+          <w:u w:val="single"/>
+          <w:lang w:val="pt-PT"/>
+        </w:rPr>
+      </w:pPr>
+      <w:r>
+        <w:rPr>
+          <w:b/>
+          <w:bCs/>
+          <w:u w:val="single"/>
+          <w:lang w:val="pt-PT"/>
+        </w:rPr>
+        <w:t>192.168.10.</w:t>
+      </w:r>
+      <w:r>
+        <w:rPr>
+          <w:b/>
+          <w:bCs/>
+          <w:u w:val="single"/>
+          <w:lang w:val="pt-PT"/>
+        </w:rPr>
+        <w:t>224</w:t>
+      </w:r>
+    </w:p>
+    <w:p>
+      <w:pPr>
+        <w:spacing w:after="0"/>
+        <w:rPr>
+          <w:b/>
+          <w:bCs/>
+          <w:u w:val="single"/>
+          <w:lang w:val="en-US"/>
+        </w:rPr>
+      </w:pPr>
+      <w:r>
+        <w:rPr>
+          <w:b/>
+          <w:bCs/>
+          <w:u w:val="single"/>
+          <w:lang w:val="en-US"/>
+        </w:rPr>
+        <w:t xml:space="preserve">LAN </w:t>
+      </w:r>
+      <w:proofErr w:type="spellStart"/>
+      <w:r>
+        <w:rPr>
+          <w:b/>
+          <w:bCs/>
+          <w:u w:val="single"/>
+          <w:lang w:val="en-US"/>
+        </w:rPr>
+        <w:t>Sede</w:t>
+      </w:r>
+      <w:proofErr w:type="spellEnd"/>
+    </w:p>
+    <w:p>
+      <w:pPr>
+        <w:spacing w:after="0"/>
+        <w:rPr>
+          <w:color w:val="0070C0"/>
+          <w:lang w:val="en-US"/>
+        </w:rPr>
+      </w:pPr>
+      <w:r>
+        <w:rPr>
+          <w:color w:val="0070C0"/>
+          <w:lang w:val="en-US"/>
+        </w:rPr>
+        <w:t>6</w:t>
+      </w:r>
+      <w:r>
+        <w:rPr>
+          <w:color w:val="0070C0"/>
+          <w:lang w:val="en-US"/>
+        </w:rPr>
+        <w:t xml:space="preserve">+2 = </w:t>
+      </w:r>
+      <w:r>
+        <w:rPr>
+          <w:color w:val="0070C0"/>
+          <w:lang w:val="en-US"/>
+        </w:rPr>
+        <w:t>8</w:t>
+      </w:r>
+    </w:p>
+    <w:p>
+      <w:pPr>
+        <w:spacing w:after="0"/>
+        <w:rPr>
+          <w:color w:val="0070C0"/>
+          <w:lang w:val="en-US"/>
+        </w:rPr>
+      </w:pPr>
+      <w:r>
+        <w:rPr>
+          <w:color w:val="0070C0"/>
+          <w:lang w:val="en-US"/>
+        </w:rPr>
+        <w:t>2^</w:t>
+      </w:r>
+      <w:r>
+        <w:rPr>
+          <w:color w:val="0070C0"/>
+          <w:lang w:val="en-US"/>
+        </w:rPr>
+        <w:t>4</w:t>
+      </w:r>
+      <w:r>
+        <w:rPr>
+          <w:color w:val="0070C0"/>
+          <w:lang w:val="en-US"/>
+        </w:rPr>
+        <w:t xml:space="preserve"> = </w:t>
+      </w:r>
+      <w:r>
+        <w:rPr>
+          <w:color w:val="0070C0"/>
+          <w:lang w:val="en-US"/>
+        </w:rPr>
+        <w:t>8</w:t>
+      </w:r>
+    </w:p>
+    <w:p>
+      <w:pPr>
+        <w:spacing w:after="0"/>
+        <w:rPr>
+          <w:color w:val="0070C0"/>
+          <w:lang w:val="en-US"/>
+        </w:rPr>
+      </w:pPr>
+      <w:r>
+        <w:rPr>
+          <w:color w:val="0070C0"/>
+          <w:lang w:val="en-US"/>
+        </w:rPr>
+        <w:t>32-</w:t>
+      </w:r>
+      <w:r>
+        <w:rPr>
+          <w:color w:val="0070C0"/>
+          <w:lang w:val="en-US"/>
+        </w:rPr>
+        <w:t>4</w:t>
+      </w:r>
+      <w:r>
+        <w:rPr>
+          <w:color w:val="0070C0"/>
+          <w:lang w:val="en-US"/>
+        </w:rPr>
+        <w:t xml:space="preserve"> = /2</w:t>
+      </w:r>
+      <w:r>
+        <w:rPr>
+          <w:color w:val="0070C0"/>
+          <w:lang w:val="en-US"/>
+        </w:rPr>
+        <w:t>8</w:t>
+      </w:r>
+    </w:p>
+    <w:p>
+      <w:pPr>
+        <w:spacing w:after="0"/>
+        <w:rPr>
+          <w:lang w:val="en-US"/>
+        </w:rPr>
+      </w:pPr>
+      <w:r>
+        <w:rPr>
+          <w:lang w:val="en-US"/>
+        </w:rPr>
+        <w:t>REDE</w:t>
+      </w:r>
+    </w:p>
+    <w:p>
+      <w:pPr>
+        <w:spacing w:after="0"/>
+        <w:rPr>
+          <w:color w:val="0070C0"/>
           <w:lang w:val="en-US"/>
         </w:rPr>
       </w:pPr>
@@ -4099,6 +4585,13 @@
       </w:r>
       <w:r>
         <w:rPr>
+          <w:color w:val="0070C0"/>
+          <w:lang w:val="en-US"/>
+        </w:rPr>
+        <w:t>0</w:t>
+      </w:r>
+      <w:r>
+        <w:rPr>
           <w:color w:val="FF0000"/>
           <w:lang w:val="en-US"/>
         </w:rPr>
@@ -4109,7 +4602,7 @@
           <w:color w:val="0070C0"/>
           <w:lang w:val="en-US"/>
         </w:rPr>
-        <w:t>00000</w:t>
+        <w:t>0000</w:t>
       </w:r>
     </w:p>
     <w:p>
@@ -4139,78 +4632,192 @@
           <w:color w:val="0070C0"/>
           <w:lang w:val="en-US"/>
         </w:rPr>
+        <w:t>/2</w:t>
+      </w:r>
+      <w:r>
+        <w:rPr>
+          <w:color w:val="0070C0"/>
+          <w:lang w:val="en-US"/>
+        </w:rPr>
+        <w:t>8</w:t>
+      </w:r>
+    </w:p>
+    <w:p>
+      <w:pPr>
+        <w:spacing w:after="0"/>
+        <w:rPr>
+          <w:lang w:val="en-US"/>
+        </w:rPr>
+      </w:pPr>
+      <w:r>
+        <w:rPr>
+          <w:lang w:val="en-US"/>
+        </w:rPr>
+        <w:t>BROADCAST</w:t>
+      </w:r>
+    </w:p>
+    <w:p>
+      <w:pPr>
+        <w:spacing w:after="0"/>
+        <w:rPr>
+          <w:color w:val="0070C0"/>
+          <w:lang w:val="en-US"/>
+        </w:rPr>
+      </w:pPr>
+      <w:r>
+        <w:rPr>
+          <w:color w:val="0070C0"/>
+          <w:lang w:val="en-US"/>
+        </w:rPr>
+        <w:t>11000000.10101000.00001010.11</w:t>
+      </w:r>
+      <w:r>
+        <w:rPr>
+          <w:color w:val="0070C0"/>
+          <w:lang w:val="en-US"/>
+        </w:rPr>
+        <w:t>10</w:t>
+      </w:r>
+      <w:r>
+        <w:rPr>
+          <w:color w:val="FF0000"/>
+          <w:lang w:val="en-US"/>
+        </w:rPr>
+        <w:t>|</w:t>
+      </w:r>
+      <w:r>
+        <w:rPr>
+          <w:color w:val="0070C0"/>
+          <w:lang w:val="en-US"/>
+        </w:rPr>
+        <w:t>1111</w:t>
+      </w:r>
+    </w:p>
+    <w:p>
+      <w:pPr>
+        <w:spacing w:after="0"/>
+        <w:rPr>
+          <w:color w:val="0070C0"/>
+          <w:lang w:val="en-US"/>
+        </w:rPr>
+      </w:pPr>
+      <w:r>
+        <w:rPr>
+          <w:color w:val="0070C0"/>
+          <w:lang w:val="en-US"/>
+        </w:rPr>
+        <w:t>192.168.10.2</w:t>
+      </w:r>
+      <w:r>
+        <w:rPr>
+          <w:color w:val="0070C0"/>
+          <w:lang w:val="en-US"/>
+        </w:rPr>
+        <w:t>39</w:t>
+      </w:r>
+      <w:r>
+        <w:rPr>
+          <w:color w:val="0070C0"/>
+          <w:lang w:val="en-US"/>
+        </w:rPr>
+        <w:t>/2</w:t>
+      </w:r>
+      <w:r>
+        <w:rPr>
+          <w:color w:val="0070C0"/>
+          <w:lang w:val="en-US"/>
+        </w:rPr>
+        <w:t>8</w:t>
+      </w:r>
+    </w:p>
+    <w:p>
+      <w:pPr>
+        <w:spacing w:after="0"/>
+        <w:rPr>
+          <w:lang w:val="en-US"/>
+        </w:rPr>
+      </w:pPr>
+      <w:r>
+        <w:rPr>
+          <w:lang w:val="en-US"/>
+        </w:rPr>
+        <w:t>ENDEREÇO PC</w:t>
+      </w:r>
+    </w:p>
+    <w:p>
+      <w:pPr>
+        <w:spacing w:after="0"/>
+        <w:rPr>
+          <w:color w:val="0070C0"/>
+          <w:lang w:val="en-US"/>
+        </w:rPr>
+      </w:pPr>
+      <w:r>
+        <w:rPr>
+          <w:color w:val="0070C0"/>
+          <w:highlight w:val="yellow"/>
+          <w:lang w:val="en-US"/>
+        </w:rPr>
+        <w:t>192.168.10.</w:t>
+      </w:r>
+      <w:r>
+        <w:rPr>
+          <w:color w:val="0070C0"/>
+          <w:highlight w:val="yellow"/>
+          <w:lang w:val="en-US"/>
+        </w:rPr>
+        <w:t>225</w:t>
+      </w:r>
+      <w:r>
+        <w:rPr>
+          <w:color w:val="0070C0"/>
+          <w:highlight w:val="yellow"/>
+          <w:lang w:val="en-US"/>
+        </w:rPr>
         <w:t>/</w:t>
       </w:r>
       <w:r>
         <w:rPr>
           <w:color w:val="0070C0"/>
-          <w:lang w:val="en-US"/>
-        </w:rPr>
-        <w:t>27</w:t>
-      </w:r>
-    </w:p>
-    <w:p>
-      <w:pPr>
-        <w:spacing w:after="0"/>
-        <w:rPr>
-          <w:lang w:val="en-US"/>
-        </w:rPr>
-      </w:pPr>
-      <w:r>
-        <w:rPr>
-          <w:lang w:val="en-US"/>
-        </w:rPr>
-        <w:t>BROADCAST</w:t>
-      </w:r>
-    </w:p>
-    <w:p>
-      <w:pPr>
-        <w:spacing w:after="0"/>
-        <w:rPr>
-          <w:color w:val="0070C0"/>
-          <w:lang w:val="en-US"/>
-        </w:rPr>
-      </w:pPr>
-      <w:r>
-        <w:rPr>
-          <w:color w:val="0070C0"/>
-          <w:lang w:val="en-US"/>
-        </w:rPr>
-        <w:t>11000000.10101000.00001010.1</w:t>
-      </w:r>
-      <w:r>
-        <w:rPr>
-          <w:color w:val="0070C0"/>
-          <w:lang w:val="en-US"/>
-        </w:rPr>
-        <w:t>11</w:t>
-      </w:r>
-      <w:r>
-        <w:rPr>
-          <w:color w:val="FF0000"/>
-          <w:lang w:val="en-US"/>
-        </w:rPr>
-        <w:t>|</w:t>
-      </w:r>
-      <w:r>
-        <w:rPr>
-          <w:color w:val="0070C0"/>
-          <w:lang w:val="en-US"/>
-        </w:rPr>
-        <w:t>11111</w:t>
-      </w:r>
-    </w:p>
-    <w:p>
-      <w:pPr>
-        <w:spacing w:after="0"/>
-        <w:rPr>
-          <w:color w:val="0070C0"/>
-          <w:lang w:val="en-US"/>
-        </w:rPr>
-      </w:pPr>
-      <w:r>
-        <w:rPr>
-          <w:color w:val="0070C0"/>
+          <w:highlight w:val="yellow"/>
+          <w:lang w:val="en-US"/>
+        </w:rPr>
+        <w:t>2</w:t>
+      </w:r>
+      <w:r>
+        <w:rPr>
+          <w:color w:val="0070C0"/>
+          <w:lang w:val="en-US"/>
+        </w:rPr>
+        <w:t>8</w:t>
+      </w:r>
+    </w:p>
+    <w:p>
+      <w:pPr>
+        <w:spacing w:after="0"/>
+        <w:rPr>
+          <w:lang w:val="en-US"/>
+        </w:rPr>
+      </w:pPr>
+      <w:r>
+        <w:rPr>
+          <w:lang w:val="en-US"/>
+        </w:rPr>
+        <w:t>GATEWAY</w:t>
+      </w:r>
+    </w:p>
+    <w:p>
+      <w:pPr>
+        <w:spacing w:after="0"/>
+        <w:rPr>
+          <w:color w:val="0070C0"/>
+          <w:lang w:val="en-US"/>
+        </w:rPr>
+      </w:pPr>
+      <w:r>
+        <w:rPr>
+          <w:color w:val="0070C0"/>
+          <w:highlight w:val="yellow"/>
           <w:lang w:val="en-US"/>
         </w:rPr>
         <w:t>192.168.10.</w:t>
@@ -4218,13 +4825,23 @@
       <w:r>
         <w:rPr>
           <w:color w:val="0070C0"/>
-          <w:lang w:val="en-US"/>
-        </w:rPr>
-        <w:t>255</w:t>
-      </w:r>
-      <w:r>
-        <w:rPr>
-          <w:color w:val="0070C0"/>
+          <w:highlight w:val="yellow"/>
+          <w:lang w:val="en-US"/>
+        </w:rPr>
+        <w:t>2</w:t>
+      </w:r>
+      <w:r>
+        <w:rPr>
+          <w:color w:val="0070C0"/>
+          <w:highlight w:val="yellow"/>
+          <w:lang w:val="en-US"/>
+        </w:rPr>
+        <w:t>38</w:t>
+      </w:r>
+      <w:r>
+        <w:rPr>
+          <w:color w:val="0070C0"/>
+          <w:highlight w:val="yellow"/>
           <w:lang w:val="en-US"/>
         </w:rPr>
         <w:t>/</w:t>
@@ -4232,119 +4849,17 @@
       <w:r>
         <w:rPr>
           <w:color w:val="0070C0"/>
-          <w:lang w:val="en-US"/>
-        </w:rPr>
-        <w:t>27</w:t>
-      </w:r>
-    </w:p>
-    <w:p>
-      <w:pPr>
-        <w:spacing w:after="0"/>
-        <w:rPr>
-          <w:lang w:val="en-US"/>
-        </w:rPr>
-      </w:pPr>
-      <w:r>
-        <w:rPr>
-          <w:lang w:val="en-US"/>
-        </w:rPr>
-        <w:t>ENDEREÇO PC</w:t>
-      </w:r>
-    </w:p>
-    <w:p>
-      <w:pPr>
-        <w:spacing w:after="0"/>
-        <w:rPr>
-          <w:color w:val="0070C0"/>
-          <w:lang w:val="en-US"/>
-        </w:rPr>
-      </w:pPr>
-      <w:r>
-        <w:rPr>
-          <w:color w:val="0070C0"/>
-          <w:highlight w:val="yellow"/>
-          <w:lang w:val="en-US"/>
-        </w:rPr>
-        <w:t>192.168.10.</w:t>
-      </w:r>
-      <w:r>
-        <w:rPr>
-          <w:color w:val="0070C0"/>
-          <w:highlight w:val="yellow"/>
-          <w:lang w:val="en-US"/>
-        </w:rPr>
-        <w:t>225</w:t>
-      </w:r>
-      <w:r>
-        <w:rPr>
-          <w:color w:val="0070C0"/>
-          <w:highlight w:val="yellow"/>
-          <w:lang w:val="en-US"/>
-        </w:rPr>
-        <w:t>/</w:t>
-      </w:r>
-      <w:r>
-        <w:rPr>
-          <w:color w:val="0070C0"/>
-          <w:highlight w:val="yellow"/>
-          <w:lang w:val="en-US"/>
-        </w:rPr>
-        <w:t>27</w:t>
-      </w:r>
-    </w:p>
-    <w:p>
-      <w:pPr>
-        <w:spacing w:after="0"/>
-        <w:rPr>
-          <w:lang w:val="en-US"/>
-        </w:rPr>
-      </w:pPr>
-      <w:r>
-        <w:rPr>
-          <w:lang w:val="en-US"/>
-        </w:rPr>
-        <w:t>GATEWAY</w:t>
-      </w:r>
-    </w:p>
-    <w:p>
-      <w:pPr>
-        <w:spacing w:after="0"/>
-        <w:rPr>
-          <w:color w:val="0070C0"/>
-          <w:lang w:val="en-US"/>
-        </w:rPr>
-      </w:pPr>
-      <w:r>
-        <w:rPr>
-          <w:color w:val="0070C0"/>
-          <w:highlight w:val="yellow"/>
-          <w:lang w:val="en-US"/>
-        </w:rPr>
-        <w:t>192.168.10.</w:t>
-      </w:r>
-      <w:r>
-        <w:rPr>
-          <w:color w:val="0070C0"/>
-          <w:highlight w:val="yellow"/>
-          <w:lang w:val="en-US"/>
-        </w:rPr>
-        <w:t>254</w:t>
-      </w:r>
-      <w:r>
-        <w:rPr>
-          <w:color w:val="0070C0"/>
-          <w:highlight w:val="yellow"/>
-          <w:lang w:val="en-US"/>
-        </w:rPr>
-        <w:t>/</w:t>
-      </w:r>
-      <w:r>
-        <w:rPr>
-          <w:color w:val="0070C0"/>
-          <w:highlight w:val="yellow"/>
-          <w:lang w:val="en-US"/>
-        </w:rPr>
-        <w:t>27</w:t>
+          <w:highlight w:val="yellow"/>
+          <w:lang w:val="en-US"/>
+        </w:rPr>
+        <w:t>2</w:t>
+      </w:r>
+      <w:r>
+        <w:rPr>
+          <w:color w:val="0070C0"/>
+          <w:lang w:val="en-US"/>
+        </w:rPr>
+        <w:t>8</w:t>
       </w:r>
       <w:r>
         <w:rPr>
@@ -4388,8 +4903,35 @@
           <w:color w:val="0070C0"/>
           <w:lang w:val="en-US"/>
         </w:rPr>
-        <w:t>224</w:t>
-      </w:r>
+        <w:t>2</w:t>
+      </w:r>
+      <w:r>
+        <w:rPr>
+          <w:color w:val="0070C0"/>
+          <w:lang w:val="en-US"/>
+        </w:rPr>
+        <w:t>40</w:t>
+      </w:r>
+    </w:p>
+    <w:p>
+      <w:pPr>
+        <w:spacing w:after="0"/>
+        <w:rPr>
+          <w:color w:val="0070C0"/>
+          <w:lang w:val="en-US"/>
+        </w:rPr>
+      </w:pPr>
+    </w:p>
+    <w:p>
+      <w:pPr>
+        <w:spacing w:after="0"/>
+        <w:rPr>
+          <w:b/>
+          <w:bCs/>
+          <w:u w:val="single"/>
+          <w:lang w:val="en-US"/>
+        </w:rPr>
+      </w:pPr>
     </w:p>
     <w:p>
       <w:pPr>

</xml_diff>